<commit_message>
Update INFORME Proyecto para Agil.docx
Update
</commit_message>
<xml_diff>
--- a/001D/Grupo 1/Fase 2/Evidencias Proyecto/INFORME Proyecto para Agil.docx
+++ b/001D/Grupo 1/Fase 2/Evidencias Proyecto/INFORME Proyecto para Agil.docx
@@ -2657,7 +2657,15 @@
     </w:p>
     <w:p>
       <w:r>
-        <w:t xml:space="preserve">El desarrollo del proyecto se realizará utilizando una metodología ágil basada en Scrum, adaptada a un proyecto individual. El trabajo se organizará en cuatro sprints de desarrollo, cada uno con </w:t>
+        <w:t xml:space="preserve">El desarrollo del proyecto se realizará utilizando una metodología ágil basada en Scrum, adaptada a un proyecto individual. El trabajo se organizará en cuatro </w:t>
+      </w:r>
+      <w:proofErr w:type="spellStart"/>
+      <w:r>
+        <w:t>sprints</w:t>
+      </w:r>
+      <w:proofErr w:type="spellEnd"/>
+      <w:r>
+        <w:t xml:space="preserve"> de desarrollo, cada uno con </w:t>
       </w:r>
       <w:r>
         <w:lastRenderedPageBreak/>
@@ -2783,8 +2791,13 @@
             <w:tcW w:w="2220" w:type="dxa"/>
           </w:tcPr>
           <w:p>
-            <w:r>
-              <w:t>Product Owner</w:t>
+            <w:proofErr w:type="spellStart"/>
+            <w:r>
+              <w:t>Product</w:t>
+            </w:r>
+            <w:proofErr w:type="spellEnd"/>
+            <w:r>
+              <w:t xml:space="preserve"> Owner</w:t>
             </w:r>
           </w:p>
         </w:tc>
@@ -2816,8 +2829,13 @@
           </w:tcPr>
           <w:p>
             <w:r>
-              <w:t>Scrum Master</w:t>
-            </w:r>
+              <w:t xml:space="preserve">Scrum </w:t>
+            </w:r>
+            <w:proofErr w:type="gramStart"/>
+            <w:r>
+              <w:t>Master</w:t>
+            </w:r>
+            <w:proofErr w:type="gramEnd"/>
           </w:p>
         </w:tc>
         <w:tc>
@@ -2925,17 +2943,802 @@
         <w:t>Costos</w:t>
       </w:r>
     </w:p>
-    <w:p>
-      <w:r>
-        <w:t>El proyecto no contempla costos financieros directos, ya que se desarrollará utilizando herramientas de software de código abierto, infraestructura local y recursos académicos proporcionados por Duoc UC. Por lo tanto, no se requiere inversión económica adicional para la ejecución del proyecto.</w:t>
-      </w:r>
-    </w:p>
+    <w:p/>
+    <w:tbl>
+      <w:tblPr>
+        <w:tblStyle w:val="Tablaconcuadrcula4-nfasis4"/>
+        <w:tblW w:w="0" w:type="auto"/>
+        <w:tblLook w:val="04A0" w:firstRow="1" w:lastRow="0" w:firstColumn="1" w:lastColumn="0" w:noHBand="0" w:noVBand="1"/>
+      </w:tblPr>
+      <w:tblGrid>
+        <w:gridCol w:w="1644"/>
+        <w:gridCol w:w="5849"/>
+        <w:gridCol w:w="1335"/>
+      </w:tblGrid>
+      <w:tr>
+        <w:trPr>
+          <w:cnfStyle w:val="100000000000" w:firstRow="1" w:lastRow="0" w:firstColumn="0" w:lastColumn="0" w:oddVBand="0" w:evenVBand="0" w:oddHBand="0" w:evenHBand="0" w:firstRowFirstColumn="0" w:firstRowLastColumn="0" w:lastRowFirstColumn="0" w:lastRowLastColumn="0"/>
+          <w:trHeight w:val="851"/>
+        </w:trPr>
+        <w:tc>
+          <w:tcPr>
+            <w:cnfStyle w:val="001000000000" w:firstRow="0" w:lastRow="0" w:firstColumn="1" w:lastColumn="0" w:oddVBand="0" w:evenVBand="0" w:oddHBand="0" w:evenHBand="0" w:firstRowFirstColumn="0" w:firstRowLastColumn="0" w:lastRowFirstColumn="0" w:lastRowLastColumn="0"/>
+            <w:tcW w:w="0" w:type="auto"/>
+            <w:hideMark/>
+          </w:tcPr>
+          <w:p>
+            <w:pPr>
+              <w:spacing w:after="200" w:line="276" w:lineRule="auto"/>
+              <w:rPr>
+                <w:sz w:val="18"/>
+                <w:szCs w:val="18"/>
+              </w:rPr>
+            </w:pPr>
+            <w:r>
+              <w:rPr>
+                <w:sz w:val="18"/>
+                <w:szCs w:val="18"/>
+              </w:rPr>
+              <w:t>Categoría de Costo</w:t>
+            </w:r>
+          </w:p>
+        </w:tc>
+        <w:tc>
+          <w:tcPr>
+            <w:tcW w:w="0" w:type="auto"/>
+            <w:hideMark/>
+          </w:tcPr>
+          <w:p>
+            <w:pPr>
+              <w:spacing w:after="200" w:line="276" w:lineRule="auto"/>
+              <w:cnfStyle w:val="100000000000" w:firstRow="1" w:lastRow="0" w:firstColumn="0" w:lastColumn="0" w:oddVBand="0" w:evenVBand="0" w:oddHBand="0" w:evenHBand="0" w:firstRowFirstColumn="0" w:firstRowLastColumn="0" w:lastRowFirstColumn="0" w:lastRowLastColumn="0"/>
+              <w:rPr>
+                <w:sz w:val="18"/>
+                <w:szCs w:val="18"/>
+              </w:rPr>
+            </w:pPr>
+            <w:r>
+              <w:rPr>
+                <w:sz w:val="18"/>
+                <w:szCs w:val="18"/>
+              </w:rPr>
+              <w:t>Descripción</w:t>
+            </w:r>
+          </w:p>
+        </w:tc>
+        <w:tc>
+          <w:tcPr>
+            <w:tcW w:w="0" w:type="auto"/>
+            <w:hideMark/>
+          </w:tcPr>
+          <w:p>
+            <w:pPr>
+              <w:spacing w:after="200" w:line="276" w:lineRule="auto"/>
+              <w:cnfStyle w:val="100000000000" w:firstRow="1" w:lastRow="0" w:firstColumn="0" w:lastColumn="0" w:oddVBand="0" w:evenVBand="0" w:oddHBand="0" w:evenHBand="0" w:firstRowFirstColumn="0" w:firstRowLastColumn="0" w:lastRowFirstColumn="0" w:lastRowLastColumn="0"/>
+              <w:rPr>
+                <w:sz w:val="18"/>
+                <w:szCs w:val="18"/>
+              </w:rPr>
+            </w:pPr>
+            <w:r>
+              <w:rPr>
+                <w:sz w:val="18"/>
+                <w:szCs w:val="18"/>
+              </w:rPr>
+              <w:t>Costo Estimado (CLP)</w:t>
+            </w:r>
+          </w:p>
+        </w:tc>
+      </w:tr>
+      <w:tr>
+        <w:trPr>
+          <w:cnfStyle w:val="000000100000" w:firstRow="0" w:lastRow="0" w:firstColumn="0" w:lastColumn="0" w:oddVBand="0" w:evenVBand="0" w:oddHBand="1" w:evenHBand="0" w:firstRowFirstColumn="0" w:firstRowLastColumn="0" w:lastRowFirstColumn="0" w:lastRowLastColumn="0"/>
+        </w:trPr>
+        <w:tc>
+          <w:tcPr>
+            <w:cnfStyle w:val="001000000000" w:firstRow="0" w:lastRow="0" w:firstColumn="1" w:lastColumn="0" w:oddVBand="0" w:evenVBand="0" w:oddHBand="0" w:evenHBand="0" w:firstRowFirstColumn="0" w:firstRowLastColumn="0" w:lastRowFirstColumn="0" w:lastRowLastColumn="0"/>
+            <w:tcW w:w="0" w:type="auto"/>
+            <w:hideMark/>
+          </w:tcPr>
+          <w:p>
+            <w:pPr>
+              <w:spacing w:after="200" w:line="276" w:lineRule="auto"/>
+              <w:rPr>
+                <w:sz w:val="18"/>
+                <w:szCs w:val="18"/>
+              </w:rPr>
+            </w:pPr>
+            <w:r>
+              <w:rPr>
+                <w:sz w:val="18"/>
+                <w:szCs w:val="18"/>
+              </w:rPr>
+              <w:t>Mano de Obra</w:t>
+            </w:r>
+          </w:p>
+        </w:tc>
+        <w:tc>
+          <w:tcPr>
+            <w:tcW w:w="0" w:type="auto"/>
+            <w:hideMark/>
+          </w:tcPr>
+          <w:p>
+            <w:pPr>
+              <w:spacing w:after="200" w:line="276" w:lineRule="auto"/>
+              <w:cnfStyle w:val="000000100000" w:firstRow="0" w:lastRow="0" w:firstColumn="0" w:lastColumn="0" w:oddVBand="0" w:evenVBand="0" w:oddHBand="1" w:evenHBand="0" w:firstRowFirstColumn="0" w:firstRowLastColumn="0" w:lastRowFirstColumn="0" w:lastRowLastColumn="0"/>
+              <w:rPr>
+                <w:sz w:val="18"/>
+                <w:szCs w:val="18"/>
+              </w:rPr>
+            </w:pPr>
+            <w:r>
+              <w:rPr>
+                <w:sz w:val="18"/>
+                <w:szCs w:val="18"/>
+              </w:rPr>
+              <w:t xml:space="preserve">Costos asociados al recurso humano principal del proyecto </w:t>
+            </w:r>
+          </w:p>
+        </w:tc>
+        <w:tc>
+          <w:tcPr>
+            <w:tcW w:w="0" w:type="auto"/>
+            <w:hideMark/>
+          </w:tcPr>
+          <w:p>
+            <w:pPr>
+              <w:spacing w:after="200" w:line="276" w:lineRule="auto"/>
+              <w:cnfStyle w:val="000000100000" w:firstRow="0" w:lastRow="0" w:firstColumn="0" w:lastColumn="0" w:oddVBand="0" w:evenVBand="0" w:oddHBand="1" w:evenHBand="0" w:firstRowFirstColumn="0" w:firstRowLastColumn="0" w:lastRowFirstColumn="0" w:lastRowLastColumn="0"/>
+              <w:rPr>
+                <w:sz w:val="18"/>
+                <w:szCs w:val="18"/>
+              </w:rPr>
+            </w:pPr>
+            <w:r>
+              <w:rPr>
+                <w:b/>
+                <w:bCs/>
+                <w:sz w:val="18"/>
+                <w:szCs w:val="18"/>
+              </w:rPr>
+              <w:t>2.000.000</w:t>
+            </w:r>
+          </w:p>
+        </w:tc>
+      </w:tr>
+      <w:tr>
+        <w:tc>
+          <w:tcPr>
+            <w:cnfStyle w:val="001000000000" w:firstRow="0" w:lastRow="0" w:firstColumn="1" w:lastColumn="0" w:oddVBand="0" w:evenVBand="0" w:oddHBand="0" w:evenHBand="0" w:firstRowFirstColumn="0" w:firstRowLastColumn="0" w:lastRowFirstColumn="0" w:lastRowLastColumn="0"/>
+            <w:tcW w:w="0" w:type="auto"/>
+            <w:hideMark/>
+          </w:tcPr>
+          <w:p>
+            <w:pPr>
+              <w:spacing w:after="200" w:line="276" w:lineRule="auto"/>
+              <w:rPr>
+                <w:sz w:val="18"/>
+                <w:szCs w:val="18"/>
+              </w:rPr>
+            </w:pPr>
+            <w:r>
+              <w:rPr>
+                <w:sz w:val="18"/>
+                <w:szCs w:val="18"/>
+              </w:rPr>
+              <w:t>Herramientas</w:t>
+            </w:r>
+          </w:p>
+        </w:tc>
+        <w:tc>
+          <w:tcPr>
+            <w:tcW w:w="0" w:type="auto"/>
+            <w:hideMark/>
+          </w:tcPr>
+          <w:p>
+            <w:pPr>
+              <w:spacing w:after="200" w:line="276" w:lineRule="auto"/>
+              <w:cnfStyle w:val="000000000000" w:firstRow="0" w:lastRow="0" w:firstColumn="0" w:lastColumn="0" w:oddVBand="0" w:evenVBand="0" w:oddHBand="0" w:evenHBand="0" w:firstRowFirstColumn="0" w:firstRowLastColumn="0" w:lastRowFirstColumn="0" w:lastRowLastColumn="0"/>
+              <w:rPr>
+                <w:sz w:val="18"/>
+                <w:szCs w:val="18"/>
+              </w:rPr>
+            </w:pPr>
+            <w:r>
+              <w:rPr>
+                <w:sz w:val="18"/>
+                <w:szCs w:val="18"/>
+              </w:rPr>
+              <w:t xml:space="preserve">Herramientas digitales de gestión, desarrollo y control del proyecto: - GitHub - Trello - </w:t>
+            </w:r>
+          </w:p>
+        </w:tc>
+        <w:tc>
+          <w:tcPr>
+            <w:tcW w:w="0" w:type="auto"/>
+            <w:hideMark/>
+          </w:tcPr>
+          <w:p>
+            <w:pPr>
+              <w:spacing w:after="200" w:line="276" w:lineRule="auto"/>
+              <w:cnfStyle w:val="000000000000" w:firstRow="0" w:lastRow="0" w:firstColumn="0" w:lastColumn="0" w:oddVBand="0" w:evenVBand="0" w:oddHBand="0" w:evenHBand="0" w:firstRowFirstColumn="0" w:firstRowLastColumn="0" w:lastRowFirstColumn="0" w:lastRowLastColumn="0"/>
+              <w:rPr>
+                <w:sz w:val="18"/>
+                <w:szCs w:val="18"/>
+              </w:rPr>
+            </w:pPr>
+            <w:r>
+              <w:rPr>
+                <w:b/>
+                <w:bCs/>
+                <w:sz w:val="18"/>
+                <w:szCs w:val="18"/>
+              </w:rPr>
+              <w:t>150.000</w:t>
+            </w:r>
+          </w:p>
+        </w:tc>
+      </w:tr>
+      <w:tr>
+        <w:trPr>
+          <w:cnfStyle w:val="000000100000" w:firstRow="0" w:lastRow="0" w:firstColumn="0" w:lastColumn="0" w:oddVBand="0" w:evenVBand="0" w:oddHBand="1" w:evenHBand="0" w:firstRowFirstColumn="0" w:firstRowLastColumn="0" w:lastRowFirstColumn="0" w:lastRowLastColumn="0"/>
+        </w:trPr>
+        <w:tc>
+          <w:tcPr>
+            <w:cnfStyle w:val="001000000000" w:firstRow="0" w:lastRow="0" w:firstColumn="1" w:lastColumn="0" w:oddVBand="0" w:evenVBand="0" w:oddHBand="0" w:evenHBand="0" w:firstRowFirstColumn="0" w:firstRowLastColumn="0" w:lastRowFirstColumn="0" w:lastRowLastColumn="0"/>
+            <w:tcW w:w="0" w:type="auto"/>
+            <w:hideMark/>
+          </w:tcPr>
+          <w:p>
+            <w:pPr>
+              <w:spacing w:after="200" w:line="276" w:lineRule="auto"/>
+              <w:rPr>
+                <w:sz w:val="18"/>
+                <w:szCs w:val="18"/>
+              </w:rPr>
+            </w:pPr>
+            <w:r>
+              <w:rPr>
+                <w:sz w:val="18"/>
+                <w:szCs w:val="18"/>
+              </w:rPr>
+              <w:t>Licencias de Software</w:t>
+            </w:r>
+          </w:p>
+        </w:tc>
+        <w:tc>
+          <w:tcPr>
+            <w:tcW w:w="0" w:type="auto"/>
+            <w:hideMark/>
+          </w:tcPr>
+          <w:p>
+            <w:pPr>
+              <w:spacing w:after="200" w:line="276" w:lineRule="auto"/>
+              <w:cnfStyle w:val="000000100000" w:firstRow="0" w:lastRow="0" w:firstColumn="0" w:lastColumn="0" w:oddVBand="0" w:evenVBand="0" w:oddHBand="1" w:evenHBand="0" w:firstRowFirstColumn="0" w:firstRowLastColumn="0" w:lastRowFirstColumn="0" w:lastRowLastColumn="0"/>
+              <w:rPr>
+                <w:sz w:val="18"/>
+                <w:szCs w:val="18"/>
+              </w:rPr>
+            </w:pPr>
+            <w:r>
+              <w:rPr>
+                <w:sz w:val="18"/>
+                <w:szCs w:val="18"/>
+              </w:rPr>
+              <w:t xml:space="preserve">Uso y valorización de software </w:t>
+            </w:r>
+            <w:r>
+              <w:rPr>
+                <w:sz w:val="18"/>
+                <w:szCs w:val="18"/>
+              </w:rPr>
+              <w:t xml:space="preserve">y </w:t>
+            </w:r>
+            <w:r>
+              <w:rPr>
+                <w:sz w:val="18"/>
+                <w:szCs w:val="18"/>
+              </w:rPr>
+              <w:t>tecnologías utilizadas durante el desarrollo.</w:t>
+            </w:r>
+          </w:p>
+        </w:tc>
+        <w:tc>
+          <w:tcPr>
+            <w:tcW w:w="0" w:type="auto"/>
+            <w:hideMark/>
+          </w:tcPr>
+          <w:p>
+            <w:pPr>
+              <w:spacing w:after="200" w:line="276" w:lineRule="auto"/>
+              <w:cnfStyle w:val="000000100000" w:firstRow="0" w:lastRow="0" w:firstColumn="0" w:lastColumn="0" w:oddVBand="0" w:evenVBand="0" w:oddHBand="1" w:evenHBand="0" w:firstRowFirstColumn="0" w:firstRowLastColumn="0" w:lastRowFirstColumn="0" w:lastRowLastColumn="0"/>
+              <w:rPr>
+                <w:sz w:val="18"/>
+                <w:szCs w:val="18"/>
+              </w:rPr>
+            </w:pPr>
+            <w:r>
+              <w:rPr>
+                <w:b/>
+                <w:bCs/>
+                <w:sz w:val="18"/>
+                <w:szCs w:val="18"/>
+              </w:rPr>
+              <w:t>100.000</w:t>
+            </w:r>
+          </w:p>
+        </w:tc>
+      </w:tr>
+      <w:tr>
+        <w:tc>
+          <w:tcPr>
+            <w:cnfStyle w:val="001000000000" w:firstRow="0" w:lastRow="0" w:firstColumn="1" w:lastColumn="0" w:oddVBand="0" w:evenVBand="0" w:oddHBand="0" w:evenHBand="0" w:firstRowFirstColumn="0" w:firstRowLastColumn="0" w:lastRowFirstColumn="0" w:lastRowLastColumn="0"/>
+            <w:tcW w:w="0" w:type="auto"/>
+            <w:hideMark/>
+          </w:tcPr>
+          <w:p>
+            <w:pPr>
+              <w:spacing w:after="200" w:line="276" w:lineRule="auto"/>
+              <w:rPr>
+                <w:sz w:val="18"/>
+                <w:szCs w:val="18"/>
+              </w:rPr>
+            </w:pPr>
+            <w:r>
+              <w:rPr>
+                <w:sz w:val="18"/>
+                <w:szCs w:val="18"/>
+              </w:rPr>
+              <w:t>Equipos</w:t>
+            </w:r>
+          </w:p>
+        </w:tc>
+        <w:tc>
+          <w:tcPr>
+            <w:tcW w:w="0" w:type="auto"/>
+            <w:hideMark/>
+          </w:tcPr>
+          <w:p>
+            <w:pPr>
+              <w:spacing w:after="200" w:line="276" w:lineRule="auto"/>
+              <w:cnfStyle w:val="000000000000" w:firstRow="0" w:lastRow="0" w:firstColumn="0" w:lastColumn="0" w:oddVBand="0" w:evenVBand="0" w:oddHBand="0" w:evenHBand="0" w:firstRowFirstColumn="0" w:firstRowLastColumn="0" w:lastRowFirstColumn="0" w:lastRowLastColumn="0"/>
+              <w:rPr>
+                <w:sz w:val="18"/>
+                <w:szCs w:val="18"/>
+              </w:rPr>
+            </w:pPr>
+            <w:r>
+              <w:rPr>
+                <w:sz w:val="18"/>
+                <w:szCs w:val="18"/>
+              </w:rPr>
+              <w:t>Equipamiento para el desarrollo: - Laptop</w:t>
+            </w:r>
+            <w:r>
+              <w:rPr>
+                <w:sz w:val="18"/>
+                <w:szCs w:val="18"/>
+              </w:rPr>
+              <w:t xml:space="preserve"> </w:t>
+            </w:r>
+            <w:r>
+              <w:rPr>
+                <w:sz w:val="18"/>
+                <w:szCs w:val="18"/>
+              </w:rPr>
+              <w:t>- Monitor externo - Mouse de escritorio - Cable HDMI y periféricos - Servidor de pruebas</w:t>
+            </w:r>
+            <w:r>
+              <w:rPr>
+                <w:sz w:val="18"/>
+                <w:szCs w:val="18"/>
+              </w:rPr>
+              <w:t>.</w:t>
+            </w:r>
+          </w:p>
+        </w:tc>
+        <w:tc>
+          <w:tcPr>
+            <w:tcW w:w="0" w:type="auto"/>
+            <w:hideMark/>
+          </w:tcPr>
+          <w:p>
+            <w:pPr>
+              <w:spacing w:after="200" w:line="276" w:lineRule="auto"/>
+              <w:cnfStyle w:val="000000000000" w:firstRow="0" w:lastRow="0" w:firstColumn="0" w:lastColumn="0" w:oddVBand="0" w:evenVBand="0" w:oddHBand="0" w:evenHBand="0" w:firstRowFirstColumn="0" w:firstRowLastColumn="0" w:lastRowFirstColumn="0" w:lastRowLastColumn="0"/>
+              <w:rPr>
+                <w:sz w:val="18"/>
+                <w:szCs w:val="18"/>
+              </w:rPr>
+            </w:pPr>
+            <w:r>
+              <w:rPr>
+                <w:b/>
+                <w:bCs/>
+                <w:sz w:val="18"/>
+                <w:szCs w:val="18"/>
+              </w:rPr>
+              <w:t>900.000</w:t>
+            </w:r>
+          </w:p>
+        </w:tc>
+      </w:tr>
+      <w:tr>
+        <w:trPr>
+          <w:cnfStyle w:val="000000100000" w:firstRow="0" w:lastRow="0" w:firstColumn="0" w:lastColumn="0" w:oddVBand="0" w:evenVBand="0" w:oddHBand="1" w:evenHBand="0" w:firstRowFirstColumn="0" w:firstRowLastColumn="0" w:lastRowFirstColumn="0" w:lastRowLastColumn="0"/>
+        </w:trPr>
+        <w:tc>
+          <w:tcPr>
+            <w:cnfStyle w:val="001000000000" w:firstRow="0" w:lastRow="0" w:firstColumn="1" w:lastColumn="0" w:oddVBand="0" w:evenVBand="0" w:oddHBand="0" w:evenHBand="0" w:firstRowFirstColumn="0" w:firstRowLastColumn="0" w:lastRowFirstColumn="0" w:lastRowLastColumn="0"/>
+            <w:tcW w:w="0" w:type="auto"/>
+            <w:hideMark/>
+          </w:tcPr>
+          <w:p>
+            <w:pPr>
+              <w:spacing w:after="200" w:line="276" w:lineRule="auto"/>
+              <w:rPr>
+                <w:sz w:val="18"/>
+                <w:szCs w:val="18"/>
+              </w:rPr>
+            </w:pPr>
+            <w:r>
+              <w:rPr>
+                <w:sz w:val="18"/>
+                <w:szCs w:val="18"/>
+              </w:rPr>
+              <w:t>Costos Externos</w:t>
+            </w:r>
+          </w:p>
+        </w:tc>
+        <w:tc>
+          <w:tcPr>
+            <w:tcW w:w="0" w:type="auto"/>
+            <w:hideMark/>
+          </w:tcPr>
+          <w:p>
+            <w:pPr>
+              <w:spacing w:after="200" w:line="276" w:lineRule="auto"/>
+              <w:cnfStyle w:val="000000100000" w:firstRow="0" w:lastRow="0" w:firstColumn="0" w:lastColumn="0" w:oddVBand="0" w:evenVBand="0" w:oddHBand="1" w:evenHBand="0" w:firstRowFirstColumn="0" w:firstRowLastColumn="0" w:lastRowFirstColumn="0" w:lastRowLastColumn="0"/>
+              <w:rPr>
+                <w:sz w:val="18"/>
+                <w:szCs w:val="18"/>
+              </w:rPr>
+            </w:pPr>
+            <w:r>
+              <w:rPr>
+                <w:sz w:val="18"/>
+                <w:szCs w:val="18"/>
+              </w:rPr>
+              <w:t>Servicios básicos asociados al desarrollo del sistema durante el mes: - Agua - Gas - Electricidad - Internet - Almacenamiento en la nube</w:t>
+            </w:r>
+          </w:p>
+        </w:tc>
+        <w:tc>
+          <w:tcPr>
+            <w:tcW w:w="0" w:type="auto"/>
+            <w:hideMark/>
+          </w:tcPr>
+          <w:p>
+            <w:pPr>
+              <w:spacing w:after="200" w:line="276" w:lineRule="auto"/>
+              <w:cnfStyle w:val="000000100000" w:firstRow="0" w:lastRow="0" w:firstColumn="0" w:lastColumn="0" w:oddVBand="0" w:evenVBand="0" w:oddHBand="1" w:evenHBand="0" w:firstRowFirstColumn="0" w:firstRowLastColumn="0" w:lastRowFirstColumn="0" w:lastRowLastColumn="0"/>
+              <w:rPr>
+                <w:sz w:val="18"/>
+                <w:szCs w:val="18"/>
+              </w:rPr>
+            </w:pPr>
+            <w:r>
+              <w:rPr>
+                <w:b/>
+                <w:bCs/>
+                <w:sz w:val="18"/>
+                <w:szCs w:val="18"/>
+              </w:rPr>
+              <w:t>200.000</w:t>
+            </w:r>
+          </w:p>
+        </w:tc>
+      </w:tr>
+      <w:tr>
+        <w:tc>
+          <w:tcPr>
+            <w:cnfStyle w:val="001000000000" w:firstRow="0" w:lastRow="0" w:firstColumn="1" w:lastColumn="0" w:oddVBand="0" w:evenVBand="0" w:oddHBand="0" w:evenHBand="0" w:firstRowFirstColumn="0" w:firstRowLastColumn="0" w:lastRowFirstColumn="0" w:lastRowLastColumn="0"/>
+            <w:tcW w:w="0" w:type="auto"/>
+            <w:hideMark/>
+          </w:tcPr>
+          <w:p>
+            <w:pPr>
+              <w:spacing w:after="200" w:line="276" w:lineRule="auto"/>
+              <w:rPr>
+                <w:sz w:val="18"/>
+                <w:szCs w:val="18"/>
+              </w:rPr>
+            </w:pPr>
+            <w:r>
+              <w:rPr>
+                <w:sz w:val="18"/>
+                <w:szCs w:val="18"/>
+              </w:rPr>
+              <w:lastRenderedPageBreak/>
+              <w:t>Costos Administrativos</w:t>
+            </w:r>
+          </w:p>
+        </w:tc>
+        <w:tc>
+          <w:tcPr>
+            <w:tcW w:w="0" w:type="auto"/>
+            <w:hideMark/>
+          </w:tcPr>
+          <w:p>
+            <w:pPr>
+              <w:spacing w:after="200" w:line="276" w:lineRule="auto"/>
+              <w:cnfStyle w:val="000000000000" w:firstRow="0" w:lastRow="0" w:firstColumn="0" w:lastColumn="0" w:oddVBand="0" w:evenVBand="0" w:oddHBand="0" w:evenHBand="0" w:firstRowFirstColumn="0" w:firstRowLastColumn="0" w:lastRowFirstColumn="0" w:lastRowLastColumn="0"/>
+              <w:rPr>
+                <w:sz w:val="18"/>
+                <w:szCs w:val="18"/>
+              </w:rPr>
+            </w:pPr>
+            <w:r>
+              <w:rPr>
+                <w:sz w:val="18"/>
+                <w:szCs w:val="18"/>
+              </w:rPr>
+              <w:t xml:space="preserve">Costos administrativos y operativos: - Oficina para 1 persona - Materiales de oficina (resma, insumos) - Uso de impresora y escáner - Comunicaciones </w:t>
+            </w:r>
+          </w:p>
+        </w:tc>
+        <w:tc>
+          <w:tcPr>
+            <w:tcW w:w="0" w:type="auto"/>
+            <w:hideMark/>
+          </w:tcPr>
+          <w:p>
+            <w:pPr>
+              <w:spacing w:after="200" w:line="276" w:lineRule="auto"/>
+              <w:cnfStyle w:val="000000000000" w:firstRow="0" w:lastRow="0" w:firstColumn="0" w:lastColumn="0" w:oddVBand="0" w:evenVBand="0" w:oddHBand="0" w:evenHBand="0" w:firstRowFirstColumn="0" w:firstRowLastColumn="0" w:lastRowFirstColumn="0" w:lastRowLastColumn="0"/>
+              <w:rPr>
+                <w:sz w:val="18"/>
+                <w:szCs w:val="18"/>
+              </w:rPr>
+            </w:pPr>
+            <w:r>
+              <w:rPr>
+                <w:b/>
+                <w:bCs/>
+                <w:sz w:val="18"/>
+                <w:szCs w:val="18"/>
+              </w:rPr>
+              <w:t>300.000</w:t>
+            </w:r>
+          </w:p>
+        </w:tc>
+      </w:tr>
+      <w:tr>
+        <w:trPr>
+          <w:cnfStyle w:val="000000100000" w:firstRow="0" w:lastRow="0" w:firstColumn="0" w:lastColumn="0" w:oddVBand="0" w:evenVBand="0" w:oddHBand="1" w:evenHBand="0" w:firstRowFirstColumn="0" w:firstRowLastColumn="0" w:lastRowFirstColumn="0" w:lastRowLastColumn="0"/>
+        </w:trPr>
+        <w:tc>
+          <w:tcPr>
+            <w:cnfStyle w:val="001000000000" w:firstRow="0" w:lastRow="0" w:firstColumn="1" w:lastColumn="0" w:oddVBand="0" w:evenVBand="0" w:oddHBand="0" w:evenHBand="0" w:firstRowFirstColumn="0" w:firstRowLastColumn="0" w:lastRowFirstColumn="0" w:lastRowLastColumn="0"/>
+            <w:tcW w:w="0" w:type="auto"/>
+            <w:hideMark/>
+          </w:tcPr>
+          <w:p>
+            <w:pPr>
+              <w:spacing w:after="200" w:line="276" w:lineRule="auto"/>
+              <w:rPr>
+                <w:sz w:val="18"/>
+                <w:szCs w:val="18"/>
+              </w:rPr>
+            </w:pPr>
+            <w:r>
+              <w:rPr>
+                <w:sz w:val="18"/>
+                <w:szCs w:val="18"/>
+              </w:rPr>
+              <w:t>Contingencia</w:t>
+            </w:r>
+          </w:p>
+        </w:tc>
+        <w:tc>
+          <w:tcPr>
+            <w:tcW w:w="0" w:type="auto"/>
+            <w:hideMark/>
+          </w:tcPr>
+          <w:p>
+            <w:pPr>
+              <w:spacing w:after="200" w:line="276" w:lineRule="auto"/>
+              <w:cnfStyle w:val="000000100000" w:firstRow="0" w:lastRow="0" w:firstColumn="0" w:lastColumn="0" w:oddVBand="0" w:evenVBand="0" w:oddHBand="1" w:evenHBand="0" w:firstRowFirstColumn="0" w:firstRowLastColumn="0" w:lastRowFirstColumn="0" w:lastRowLastColumn="0"/>
+              <w:rPr>
+                <w:sz w:val="18"/>
+                <w:szCs w:val="18"/>
+              </w:rPr>
+            </w:pPr>
+            <w:r>
+              <w:rPr>
+                <w:sz w:val="18"/>
+                <w:szCs w:val="18"/>
+              </w:rPr>
+              <w:t>Fondo destinado a imprevistos y ajustes técnicos (aprox. 10% del costo base).</w:t>
+            </w:r>
+          </w:p>
+        </w:tc>
+        <w:tc>
+          <w:tcPr>
+            <w:tcW w:w="0" w:type="auto"/>
+            <w:hideMark/>
+          </w:tcPr>
+          <w:p>
+            <w:pPr>
+              <w:spacing w:after="200" w:line="276" w:lineRule="auto"/>
+              <w:cnfStyle w:val="000000100000" w:firstRow="0" w:lastRow="0" w:firstColumn="0" w:lastColumn="0" w:oddVBand="0" w:evenVBand="0" w:oddHBand="1" w:evenHBand="0" w:firstRowFirstColumn="0" w:firstRowLastColumn="0" w:lastRowFirstColumn="0" w:lastRowLastColumn="0"/>
+              <w:rPr>
+                <w:sz w:val="18"/>
+                <w:szCs w:val="18"/>
+              </w:rPr>
+            </w:pPr>
+            <w:r>
+              <w:rPr>
+                <w:b/>
+                <w:bCs/>
+                <w:sz w:val="18"/>
+                <w:szCs w:val="18"/>
+              </w:rPr>
+              <w:t>365.000</w:t>
+            </w:r>
+          </w:p>
+        </w:tc>
+      </w:tr>
+      <w:tr>
+        <w:tc>
+          <w:tcPr>
+            <w:cnfStyle w:val="001000000000" w:firstRow="0" w:lastRow="0" w:firstColumn="1" w:lastColumn="0" w:oddVBand="0" w:evenVBand="0" w:oddHBand="0" w:evenHBand="0" w:firstRowFirstColumn="0" w:firstRowLastColumn="0" w:lastRowFirstColumn="0" w:lastRowLastColumn="0"/>
+            <w:tcW w:w="0" w:type="auto"/>
+            <w:hideMark/>
+          </w:tcPr>
+          <w:p>
+            <w:pPr>
+              <w:spacing w:after="200" w:line="276" w:lineRule="auto"/>
+              <w:rPr>
+                <w:sz w:val="18"/>
+                <w:szCs w:val="18"/>
+              </w:rPr>
+            </w:pPr>
+            <w:r>
+              <w:rPr>
+                <w:sz w:val="18"/>
+                <w:szCs w:val="18"/>
+              </w:rPr>
+              <w:t xml:space="preserve">Mantenimiento </w:t>
+            </w:r>
+          </w:p>
+        </w:tc>
+        <w:tc>
+          <w:tcPr>
+            <w:tcW w:w="0" w:type="auto"/>
+            <w:hideMark/>
+          </w:tcPr>
+          <w:p>
+            <w:pPr>
+              <w:spacing w:after="200" w:line="276" w:lineRule="auto"/>
+              <w:cnfStyle w:val="000000000000" w:firstRow="0" w:lastRow="0" w:firstColumn="0" w:lastColumn="0" w:oddVBand="0" w:evenVBand="0" w:oddHBand="0" w:evenHBand="0" w:firstRowFirstColumn="0" w:firstRowLastColumn="0" w:lastRowFirstColumn="0" w:lastRowLastColumn="0"/>
+              <w:rPr>
+                <w:sz w:val="18"/>
+                <w:szCs w:val="18"/>
+              </w:rPr>
+            </w:pPr>
+            <w:r>
+              <w:rPr>
+                <w:sz w:val="18"/>
+                <w:szCs w:val="18"/>
+              </w:rPr>
+              <w:t>Costos proyectados de mantenimiento, soporte técnico y actualizaciones posteriores.</w:t>
+            </w:r>
+          </w:p>
+        </w:tc>
+        <w:tc>
+          <w:tcPr>
+            <w:tcW w:w="0" w:type="auto"/>
+            <w:hideMark/>
+          </w:tcPr>
+          <w:p>
+            <w:pPr>
+              <w:spacing w:after="200" w:line="276" w:lineRule="auto"/>
+              <w:cnfStyle w:val="000000000000" w:firstRow="0" w:lastRow="0" w:firstColumn="0" w:lastColumn="0" w:oddVBand="0" w:evenVBand="0" w:oddHBand="0" w:evenHBand="0" w:firstRowFirstColumn="0" w:firstRowLastColumn="0" w:lastRowFirstColumn="0" w:lastRowLastColumn="0"/>
+              <w:rPr>
+                <w:sz w:val="18"/>
+                <w:szCs w:val="18"/>
+              </w:rPr>
+            </w:pPr>
+            <w:r>
+              <w:rPr>
+                <w:b/>
+                <w:bCs/>
+                <w:sz w:val="18"/>
+                <w:szCs w:val="18"/>
+              </w:rPr>
+              <w:t>150.000</w:t>
+            </w:r>
+          </w:p>
+        </w:tc>
+      </w:tr>
+      <w:tr>
+        <w:trPr>
+          <w:cnfStyle w:val="000000100000" w:firstRow="0" w:lastRow="0" w:firstColumn="0" w:lastColumn="0" w:oddVBand="0" w:evenVBand="0" w:oddHBand="1" w:evenHBand="0" w:firstRowFirstColumn="0" w:firstRowLastColumn="0" w:lastRowFirstColumn="0" w:lastRowLastColumn="0"/>
+        </w:trPr>
+        <w:tc>
+          <w:tcPr>
+            <w:cnfStyle w:val="001000000000" w:firstRow="0" w:lastRow="0" w:firstColumn="1" w:lastColumn="0" w:oddVBand="0" w:evenVBand="0" w:oddHBand="0" w:evenHBand="0" w:firstRowFirstColumn="0" w:firstRowLastColumn="0" w:lastRowFirstColumn="0" w:lastRowLastColumn="0"/>
+            <w:tcW w:w="0" w:type="auto"/>
+            <w:hideMark/>
+          </w:tcPr>
+          <w:p>
+            <w:pPr>
+              <w:spacing w:after="200" w:line="276" w:lineRule="auto"/>
+              <w:rPr>
+                <w:sz w:val="18"/>
+                <w:szCs w:val="18"/>
+              </w:rPr>
+            </w:pPr>
+          </w:p>
+        </w:tc>
+        <w:tc>
+          <w:tcPr>
+            <w:tcW w:w="0" w:type="auto"/>
+            <w:hideMark/>
+          </w:tcPr>
+          <w:p>
+            <w:pPr>
+              <w:spacing w:after="200" w:line="276" w:lineRule="auto"/>
+              <w:cnfStyle w:val="000000100000" w:firstRow="0" w:lastRow="0" w:firstColumn="0" w:lastColumn="0" w:oddVBand="0" w:evenVBand="0" w:oddHBand="1" w:evenHBand="0" w:firstRowFirstColumn="0" w:firstRowLastColumn="0" w:lastRowFirstColumn="0" w:lastRowLastColumn="0"/>
+              <w:rPr>
+                <w:sz w:val="18"/>
+                <w:szCs w:val="18"/>
+              </w:rPr>
+            </w:pPr>
+            <w:r>
+              <w:rPr>
+                <w:b/>
+                <w:bCs/>
+                <w:sz w:val="18"/>
+                <w:szCs w:val="18"/>
+              </w:rPr>
+              <w:t>Total</w:t>
+            </w:r>
+          </w:p>
+        </w:tc>
+        <w:tc>
+          <w:tcPr>
+            <w:tcW w:w="0" w:type="auto"/>
+            <w:hideMark/>
+          </w:tcPr>
+          <w:p>
+            <w:pPr>
+              <w:spacing w:after="200" w:line="276" w:lineRule="auto"/>
+              <w:cnfStyle w:val="000000100000" w:firstRow="0" w:lastRow="0" w:firstColumn="0" w:lastColumn="0" w:oddVBand="0" w:evenVBand="0" w:oddHBand="1" w:evenHBand="0" w:firstRowFirstColumn="0" w:firstRowLastColumn="0" w:lastRowFirstColumn="0" w:lastRowLastColumn="0"/>
+              <w:rPr>
+                <w:sz w:val="18"/>
+                <w:szCs w:val="18"/>
+              </w:rPr>
+            </w:pPr>
+            <w:r>
+              <w:rPr>
+                <w:b/>
+                <w:bCs/>
+                <w:sz w:val="18"/>
+                <w:szCs w:val="18"/>
+              </w:rPr>
+              <w:t>4.165.000</w:t>
+            </w:r>
+          </w:p>
+        </w:tc>
+      </w:tr>
+    </w:tbl>
+    <w:p/>
     <w:p>
       <w:pPr>
         <w:pStyle w:val="Ttulo1"/>
       </w:pPr>
-      <w:bookmarkStart w:id="8" w:name="_heading=h.26in1rg" w:colFirst="0" w:colLast="0"/>
-      <w:bookmarkEnd w:id="8"/>
       <w:r>
         <w:t>Resumen de riesgos</w:t>
       </w:r>
@@ -3056,8 +3859,13 @@
               <w:cnfStyle w:val="000000000000" w:firstRow="0" w:lastRow="0" w:firstColumn="0" w:lastColumn="0" w:oddVBand="0" w:evenVBand="0" w:oddHBand="0" w:evenHBand="0" w:firstRowFirstColumn="0" w:firstRowLastColumn="0" w:lastRowFirstColumn="0" w:lastRowLastColumn="0"/>
             </w:pPr>
             <w:r>
-              <w:t>Planificación por sprints</w:t>
-            </w:r>
+              <w:t xml:space="preserve">Planificación por </w:t>
+            </w:r>
+            <w:proofErr w:type="spellStart"/>
+            <w:r>
+              <w:t>sprints</w:t>
+            </w:r>
+            <w:proofErr w:type="spellEnd"/>
           </w:p>
         </w:tc>
       </w:tr>
@@ -3238,8 +4046,8 @@
       <w:pPr>
         <w:pStyle w:val="Ttulo1"/>
       </w:pPr>
-      <w:bookmarkStart w:id="9" w:name="_heading=h.lnxbz9" w:colFirst="0" w:colLast="0"/>
-      <w:bookmarkEnd w:id="9"/>
+      <w:bookmarkStart w:id="8" w:name="_heading=h.lnxbz9" w:colFirst="0" w:colLast="0"/>
+      <w:bookmarkEnd w:id="8"/>
       <w:r>
         <w:t xml:space="preserve">Épicas para el proyecto </w:t>
       </w:r>
@@ -3409,40 +4217,16 @@
           </w:p>
         </w:tc>
       </w:tr>
-      <w:tr>
-        <w:trPr>
-          <w:tblHeader/>
-        </w:trPr>
-        <w:tc>
-          <w:tcPr>
-            <w:tcW w:w="846" w:type="dxa"/>
-          </w:tcPr>
-          <w:p>
-            <w:r>
-              <w:t>E05</w:t>
-            </w:r>
-          </w:p>
-        </w:tc>
-        <w:tc>
-          <w:tcPr>
-            <w:tcW w:w="8080" w:type="dxa"/>
-          </w:tcPr>
-          <w:p>
-            <w:r>
-              <w:t>Seguridad y Autenticación</w:t>
-            </w:r>
-          </w:p>
-        </w:tc>
-      </w:tr>
     </w:tbl>
     <w:p/>
     <w:p>
       <w:pPr>
         <w:pStyle w:val="Ttulo1"/>
       </w:pPr>
-      <w:bookmarkStart w:id="10" w:name="_heading=h.35nkun2" w:colFirst="0" w:colLast="0"/>
-      <w:bookmarkEnd w:id="10"/>
+      <w:bookmarkStart w:id="9" w:name="_heading=h.35nkun2" w:colFirst="0" w:colLast="0"/>
+      <w:bookmarkEnd w:id="9"/>
       <w:r>
+        <w:lastRenderedPageBreak/>
         <w:t xml:space="preserve">Priorización de Épicas </w:t>
       </w:r>
     </w:p>
@@ -3705,52 +4489,15 @@
           </w:p>
         </w:tc>
       </w:tr>
-      <w:tr>
-        <w:tc>
-          <w:tcPr>
-            <w:tcW w:w="846" w:type="dxa"/>
-          </w:tcPr>
-          <w:p>
-            <w:r>
-              <w:t>E05</w:t>
-            </w:r>
-          </w:p>
-        </w:tc>
-        <w:tc>
-          <w:tcPr>
-            <w:tcW w:w="6187" w:type="dxa"/>
-          </w:tcPr>
-          <w:p>
-            <w:r>
-              <w:t>Seguridad y Autenticación</w:t>
-            </w:r>
-          </w:p>
-        </w:tc>
-        <w:tc>
-          <w:tcPr>
-            <w:tcW w:w="1795" w:type="dxa"/>
-          </w:tcPr>
-          <w:p>
-            <w:pPr>
-              <w:ind w:left="720"/>
-              <w:jc w:val="both"/>
-            </w:pPr>
-            <w:r>
-              <w:t>Baja</w:t>
-            </w:r>
-          </w:p>
-        </w:tc>
-      </w:tr>
     </w:tbl>
     <w:p/>
     <w:p>
       <w:pPr>
         <w:pStyle w:val="Ttulo1"/>
       </w:pPr>
-      <w:bookmarkStart w:id="11" w:name="_heading=h.1ksv4uv" w:colFirst="0" w:colLast="0"/>
-      <w:bookmarkEnd w:id="11"/>
+      <w:bookmarkStart w:id="10" w:name="_heading=h.1ksv4uv" w:colFirst="0" w:colLast="0"/>
+      <w:bookmarkEnd w:id="10"/>
       <w:r>
-        <w:lastRenderedPageBreak/>
         <w:t>Definición de Historias de Usuario</w:t>
       </w:r>
     </w:p>
@@ -4766,6 +5513,7 @@
                 <w:sz w:val="17"/>
                 <w:szCs w:val="17"/>
               </w:rPr>
+              <w:lastRenderedPageBreak/>
               <w:t>H13</w:t>
             </w:r>
           </w:p>
@@ -5034,18 +5782,23 @@
       <w:pPr>
         <w:pStyle w:val="Ttulo1"/>
       </w:pPr>
-      <w:bookmarkStart w:id="12" w:name="_heading=h.44sinio" w:colFirst="0" w:colLast="0"/>
-      <w:bookmarkEnd w:id="12"/>
+      <w:bookmarkStart w:id="11" w:name="_heading=h.44sinio" w:colFirst="0" w:colLast="0"/>
+      <w:bookmarkEnd w:id="11"/>
+      <w:proofErr w:type="spellStart"/>
       <w:r>
-        <w:t xml:space="preserve">Product Backlog del Proyecto  </w:t>
+        <w:t>Product</w:t>
+      </w:r>
+      <w:proofErr w:type="spellEnd"/>
+      <w:r>
+        <w:t xml:space="preserve"> Backlog del Proyecto  </w:t>
       </w:r>
     </w:p>
     <w:p>
       <w:pPr>
         <w:pStyle w:val="Ttulo2"/>
       </w:pPr>
-      <w:bookmarkStart w:id="13" w:name="_heading=h.2jxsxqh" w:colFirst="0" w:colLast="0"/>
-      <w:bookmarkEnd w:id="13"/>
+      <w:bookmarkStart w:id="12" w:name="_heading=h.2jxsxqh" w:colFirst="0" w:colLast="0"/>
+      <w:bookmarkEnd w:id="12"/>
       <w:r>
         <w:t>Estimación de puntos de historia.</w:t>
       </w:r>
@@ -5211,8 +5964,13 @@
               <w:jc w:val="center"/>
             </w:pPr>
             <w:r>
-              <w:t>3 pts</w:t>
-            </w:r>
+              <w:t xml:space="preserve">3 </w:t>
+            </w:r>
+            <w:proofErr w:type="spellStart"/>
+            <w:r>
+              <w:t>pts</w:t>
+            </w:r>
+            <w:proofErr w:type="spellEnd"/>
           </w:p>
         </w:tc>
       </w:tr>
@@ -5379,8 +6137,13 @@
               <w:jc w:val="center"/>
             </w:pPr>
             <w:r>
-              <w:t>5 pts</w:t>
-            </w:r>
+              <w:t xml:space="preserve">5 </w:t>
+            </w:r>
+            <w:proofErr w:type="spellStart"/>
+            <w:r>
+              <w:t>pts</w:t>
+            </w:r>
+            <w:proofErr w:type="spellEnd"/>
           </w:p>
         </w:tc>
       </w:tr>
@@ -5462,8 +6225,13 @@
               <w:jc w:val="center"/>
             </w:pPr>
             <w:r>
-              <w:t>3 pts</w:t>
-            </w:r>
+              <w:t xml:space="preserve">3 </w:t>
+            </w:r>
+            <w:proofErr w:type="spellStart"/>
+            <w:r>
+              <w:t>pts</w:t>
+            </w:r>
+            <w:proofErr w:type="spellEnd"/>
           </w:p>
         </w:tc>
       </w:tr>
@@ -5545,8 +6313,13 @@
               <w:jc w:val="center"/>
             </w:pPr>
             <w:r>
-              <w:t>3 pts</w:t>
-            </w:r>
+              <w:t xml:space="preserve">3 </w:t>
+            </w:r>
+            <w:proofErr w:type="spellStart"/>
+            <w:r>
+              <w:t>pts</w:t>
+            </w:r>
+            <w:proofErr w:type="spellEnd"/>
           </w:p>
         </w:tc>
       </w:tr>
@@ -5628,8 +6401,13 @@
               <w:jc w:val="center"/>
             </w:pPr>
             <w:r>
-              <w:t>5 pts</w:t>
-            </w:r>
+              <w:t xml:space="preserve">5 </w:t>
+            </w:r>
+            <w:proofErr w:type="spellStart"/>
+            <w:r>
+              <w:t>pts</w:t>
+            </w:r>
+            <w:proofErr w:type="spellEnd"/>
           </w:p>
         </w:tc>
       </w:tr>
@@ -5711,8 +6489,13 @@
               <w:jc w:val="center"/>
             </w:pPr>
             <w:r>
-              <w:t>3 pts</w:t>
-            </w:r>
+              <w:t xml:space="preserve">3 </w:t>
+            </w:r>
+            <w:proofErr w:type="spellStart"/>
+            <w:r>
+              <w:t>pts</w:t>
+            </w:r>
+            <w:proofErr w:type="spellEnd"/>
           </w:p>
         </w:tc>
       </w:tr>
@@ -5747,6 +6530,7 @@
                 <w:sz w:val="17"/>
                 <w:szCs w:val="17"/>
               </w:rPr>
+              <w:lastRenderedPageBreak/>
               <w:t>H8</w:t>
             </w:r>
           </w:p>
@@ -5794,8 +6578,13 @@
               <w:jc w:val="center"/>
             </w:pPr>
             <w:r>
-              <w:t>3 pts</w:t>
-            </w:r>
+              <w:t xml:space="preserve">3 </w:t>
+            </w:r>
+            <w:proofErr w:type="spellStart"/>
+            <w:r>
+              <w:t>pts</w:t>
+            </w:r>
+            <w:proofErr w:type="spellEnd"/>
           </w:p>
         </w:tc>
       </w:tr>
@@ -5877,8 +6666,13 @@
               <w:jc w:val="center"/>
             </w:pPr>
             <w:r>
-              <w:t>8 pts</w:t>
-            </w:r>
+              <w:t xml:space="preserve">8 </w:t>
+            </w:r>
+            <w:proofErr w:type="spellStart"/>
+            <w:r>
+              <w:t>pts</w:t>
+            </w:r>
+            <w:proofErr w:type="spellEnd"/>
           </w:p>
         </w:tc>
       </w:tr>
@@ -5960,8 +6754,13 @@
               <w:jc w:val="center"/>
             </w:pPr>
             <w:r>
-              <w:t>3 pts</w:t>
-            </w:r>
+              <w:t xml:space="preserve">3 </w:t>
+            </w:r>
+            <w:proofErr w:type="spellStart"/>
+            <w:r>
+              <w:t>pts</w:t>
+            </w:r>
+            <w:proofErr w:type="spellEnd"/>
           </w:p>
         </w:tc>
       </w:tr>
@@ -6043,8 +6842,13 @@
               <w:jc w:val="center"/>
             </w:pPr>
             <w:r>
-              <w:t>5 pts</w:t>
-            </w:r>
+              <w:t xml:space="preserve">5 </w:t>
+            </w:r>
+            <w:proofErr w:type="spellStart"/>
+            <w:r>
+              <w:t>pts</w:t>
+            </w:r>
+            <w:proofErr w:type="spellEnd"/>
           </w:p>
         </w:tc>
       </w:tr>
@@ -6126,8 +6930,13 @@
               <w:jc w:val="center"/>
             </w:pPr>
             <w:r>
-              <w:t>3 pts</w:t>
-            </w:r>
+              <w:t xml:space="preserve">3 </w:t>
+            </w:r>
+            <w:proofErr w:type="spellStart"/>
+            <w:r>
+              <w:t>pts</w:t>
+            </w:r>
+            <w:proofErr w:type="spellEnd"/>
           </w:p>
         </w:tc>
       </w:tr>
@@ -6209,8 +7018,13 @@
               <w:jc w:val="center"/>
             </w:pPr>
             <w:r>
-              <w:t>3 pts</w:t>
-            </w:r>
+              <w:t xml:space="preserve">3 </w:t>
+            </w:r>
+            <w:proofErr w:type="spellStart"/>
+            <w:r>
+              <w:t>pts</w:t>
+            </w:r>
+            <w:proofErr w:type="spellEnd"/>
           </w:p>
         </w:tc>
       </w:tr>
@@ -6292,8 +7106,13 @@
               <w:jc w:val="center"/>
             </w:pPr>
             <w:r>
-              <w:t>5 pts</w:t>
-            </w:r>
+              <w:t xml:space="preserve">5 </w:t>
+            </w:r>
+            <w:proofErr w:type="spellStart"/>
+            <w:r>
+              <w:t>pts</w:t>
+            </w:r>
+            <w:proofErr w:type="spellEnd"/>
           </w:p>
         </w:tc>
       </w:tr>
@@ -6375,8 +7194,13 @@
               <w:jc w:val="center"/>
             </w:pPr>
             <w:r>
-              <w:t>5 pts</w:t>
-            </w:r>
+              <w:t xml:space="preserve">5 </w:t>
+            </w:r>
+            <w:proofErr w:type="spellStart"/>
+            <w:r>
+              <w:t>pts</w:t>
+            </w:r>
+            <w:proofErr w:type="spellEnd"/>
           </w:p>
         </w:tc>
       </w:tr>
@@ -6458,8 +7282,13 @@
               <w:jc w:val="center"/>
             </w:pPr>
             <w:r>
-              <w:t>5 pts</w:t>
-            </w:r>
+              <w:t xml:space="preserve">5 </w:t>
+            </w:r>
+            <w:proofErr w:type="spellStart"/>
+            <w:r>
+              <w:t>pts</w:t>
+            </w:r>
+            <w:proofErr w:type="spellEnd"/>
           </w:p>
         </w:tc>
       </w:tr>
@@ -6471,8 +7300,8 @@
       <w:pPr>
         <w:pStyle w:val="Ttulo2"/>
       </w:pPr>
-      <w:bookmarkStart w:id="14" w:name="_heading=h.z337ya" w:colFirst="0" w:colLast="0"/>
-      <w:bookmarkEnd w:id="14"/>
+      <w:bookmarkStart w:id="13" w:name="_heading=h.z337ya" w:colFirst="0" w:colLast="0"/>
+      <w:bookmarkEnd w:id="13"/>
       <w:r>
         <w:t xml:space="preserve">Técnica de estimación  </w:t>
       </w:r>
@@ -6516,11 +7345,16 @@
       <w:pPr>
         <w:pStyle w:val="Ttulo1"/>
       </w:pPr>
-      <w:bookmarkStart w:id="15" w:name="_heading=h.3j2qqm3" w:colFirst="0" w:colLast="0"/>
-      <w:bookmarkEnd w:id="15"/>
+      <w:bookmarkStart w:id="14" w:name="_heading=h.3j2qqm3" w:colFirst="0" w:colLast="0"/>
+      <w:bookmarkEnd w:id="14"/>
       <w:r>
-        <w:t>Sprint Planning</w:t>
+        <w:t xml:space="preserve">Sprint </w:t>
       </w:r>
+      <w:proofErr w:type="spellStart"/>
+      <w:r>
+        <w:t>Planning</w:t>
+      </w:r>
+      <w:proofErr w:type="spellEnd"/>
     </w:p>
     <w:p/>
     <w:tbl>
@@ -6750,6 +7584,7 @@
                 <w:sz w:val="17"/>
                 <w:szCs w:val="17"/>
               </w:rPr>
+              <w:lastRenderedPageBreak/>
               <w:t>H3</w:t>
             </w:r>
           </w:p>
@@ -7454,7 +8289,6 @@
                 <w:sz w:val="17"/>
                 <w:szCs w:val="17"/>
               </w:rPr>
-              <w:lastRenderedPageBreak/>
               <w:t>H14</w:t>
             </w:r>
           </w:p>
@@ -7632,8 +8466,8 @@
       <w:pPr>
         <w:pStyle w:val="Ttulo1"/>
       </w:pPr>
-      <w:bookmarkStart w:id="16" w:name="_heading=h.1y810tw" w:colFirst="0" w:colLast="0"/>
-      <w:bookmarkEnd w:id="16"/>
+      <w:bookmarkStart w:id="15" w:name="_heading=h.1y810tw" w:colFirst="0" w:colLast="0"/>
+      <w:bookmarkEnd w:id="15"/>
       <w:r>
         <w:t>Definición y estimación de tareas</w:t>
       </w:r>
@@ -7828,14 +8662,16 @@
               <w:rPr>
                 <w:color w:val="FF0000"/>
               </w:rPr>
-              <w:t>2</w:t>
-            </w:r>
+              <w:t xml:space="preserve">2 </w:t>
+            </w:r>
+            <w:proofErr w:type="gramStart"/>
             <w:r>
               <w:rPr>
                 <w:color w:val="FF0000"/>
               </w:rPr>
-              <w:t xml:space="preserve"> Horas</w:t>
-            </w:r>
+              <w:t>Horas</w:t>
+            </w:r>
+            <w:proofErr w:type="gramEnd"/>
           </w:p>
         </w:tc>
       </w:tr>
@@ -7917,14 +8753,16 @@
               <w:rPr>
                 <w:color w:val="FF0000"/>
               </w:rPr>
-              <w:t>4</w:t>
-            </w:r>
+              <w:t xml:space="preserve">4 </w:t>
+            </w:r>
+            <w:proofErr w:type="gramStart"/>
             <w:r>
               <w:rPr>
                 <w:color w:val="FF0000"/>
               </w:rPr>
-              <w:t xml:space="preserve"> Horas</w:t>
-            </w:r>
+              <w:t>Horas</w:t>
+            </w:r>
+            <w:proofErr w:type="gramEnd"/>
           </w:p>
         </w:tc>
       </w:tr>
@@ -8005,8 +8843,16 @@
               <w:rPr>
                 <w:color w:val="FF0000"/>
               </w:rPr>
-              <w:t>3 Horas</w:t>
-            </w:r>
+              <w:t xml:space="preserve">3 </w:t>
+            </w:r>
+            <w:proofErr w:type="gramStart"/>
+            <w:r>
+              <w:rPr>
+                <w:color w:val="FF0000"/>
+              </w:rPr>
+              <w:t>Horas</w:t>
+            </w:r>
+            <w:proofErr w:type="gramEnd"/>
           </w:p>
         </w:tc>
       </w:tr>
@@ -8088,8 +8934,16 @@
               <w:rPr>
                 <w:color w:val="FF0000"/>
               </w:rPr>
-              <w:t>2 Horas</w:t>
-            </w:r>
+              <w:t xml:space="preserve">2 </w:t>
+            </w:r>
+            <w:proofErr w:type="gramStart"/>
+            <w:r>
+              <w:rPr>
+                <w:color w:val="FF0000"/>
+              </w:rPr>
+              <w:t>Horas</w:t>
+            </w:r>
+            <w:proofErr w:type="gramEnd"/>
           </w:p>
         </w:tc>
       </w:tr>
@@ -8150,8 +9004,13 @@
               <w:jc w:val="center"/>
             </w:pPr>
             <w:r>
-              <w:t>1 Hora</w:t>
-            </w:r>
+              <w:t xml:space="preserve">1 </w:t>
+            </w:r>
+            <w:proofErr w:type="gramStart"/>
+            <w:r>
+              <w:t>Hora</w:t>
+            </w:r>
+            <w:proofErr w:type="gramEnd"/>
           </w:p>
         </w:tc>
       </w:tr>
@@ -8213,8 +9072,13 @@
               <w:jc w:val="center"/>
             </w:pPr>
             <w:r>
-              <w:t>2 Horas</w:t>
-            </w:r>
+              <w:t xml:space="preserve">2 </w:t>
+            </w:r>
+            <w:proofErr w:type="gramStart"/>
+            <w:r>
+              <w:t>Horas</w:t>
+            </w:r>
+            <w:proofErr w:type="gramEnd"/>
           </w:p>
         </w:tc>
       </w:tr>
@@ -8272,8 +9136,13 @@
               <w:jc w:val="center"/>
             </w:pPr>
             <w:r>
-              <w:t>3 Horas</w:t>
-            </w:r>
+              <w:t xml:space="preserve">3 </w:t>
+            </w:r>
+            <w:proofErr w:type="gramStart"/>
+            <w:r>
+              <w:t>Horas</w:t>
+            </w:r>
+            <w:proofErr w:type="gramEnd"/>
           </w:p>
         </w:tc>
       </w:tr>
@@ -8333,8 +9202,13 @@
               <w:jc w:val="center"/>
             </w:pPr>
             <w:r>
-              <w:t>3 Horas</w:t>
-            </w:r>
+              <w:t xml:space="preserve">3 </w:t>
+            </w:r>
+            <w:proofErr w:type="gramStart"/>
+            <w:r>
+              <w:t>Horas</w:t>
+            </w:r>
+            <w:proofErr w:type="gramEnd"/>
           </w:p>
         </w:tc>
       </w:tr>
@@ -8351,8 +9225,8 @@
       <w:pPr>
         <w:pStyle w:val="Ttulo1"/>
       </w:pPr>
-      <w:bookmarkStart w:id="17" w:name="_heading=h.4i7ojhp" w:colFirst="0" w:colLast="0"/>
-      <w:bookmarkEnd w:id="17"/>
+      <w:bookmarkStart w:id="16" w:name="_heading=h.4i7ojhp" w:colFirst="0" w:colLast="0"/>
+      <w:bookmarkEnd w:id="16"/>
       <w:r>
         <w:t>Gráfico de avance del sprint 1.</w:t>
       </w:r>
@@ -8361,8 +9235,8 @@
       <w:pPr>
         <w:pStyle w:val="Ttulo1"/>
       </w:pPr>
-      <w:bookmarkStart w:id="18" w:name="_heading=h.2xcytpi" w:colFirst="0" w:colLast="0"/>
-      <w:bookmarkEnd w:id="18"/>
+      <w:bookmarkStart w:id="17" w:name="_heading=h.2xcytpi" w:colFirst="0" w:colLast="0"/>
+      <w:bookmarkEnd w:id="17"/>
       <w:r>
         <w:t>Pila del producto actualizada del primer Sprint.</w:t>
       </w:r>
@@ -8609,8 +9483,8 @@
       <w:pPr>
         <w:pStyle w:val="Ttulo1"/>
       </w:pPr>
-      <w:bookmarkStart w:id="19" w:name="_heading=h.1ci93xb" w:colFirst="0" w:colLast="0"/>
-      <w:bookmarkEnd w:id="19"/>
+      <w:bookmarkStart w:id="18" w:name="_heading=h.1ci93xb" w:colFirst="0" w:colLast="0"/>
+      <w:bookmarkEnd w:id="18"/>
       <w:r>
         <w:t>Retrospectiva del primer Sprint.</w:t>
       </w:r>
@@ -8667,6 +9541,7 @@
           </w:tcPr>
           <w:p>
             <w:r>
+              <w:lastRenderedPageBreak/>
               <w:t>¿Qué no salió bien en la iteración? (errores)</w:t>
             </w:r>
           </w:p>
@@ -8702,8 +9577,8 @@
       <w:pPr>
         <w:pStyle w:val="Ttulo1"/>
       </w:pPr>
-      <w:bookmarkStart w:id="20" w:name="_heading=h.2bn6wsx" w:colFirst="0" w:colLast="0"/>
-      <w:bookmarkEnd w:id="20"/>
+      <w:bookmarkStart w:id="19" w:name="_heading=h.2bn6wsx" w:colFirst="0" w:colLast="0"/>
+      <w:bookmarkEnd w:id="19"/>
       <w:r>
         <w:t>Gráfico de avance del sprint 2.</w:t>
       </w:r>
@@ -8712,8 +9587,8 @@
       <w:pPr>
         <w:pStyle w:val="Ttulo1"/>
       </w:pPr>
-      <w:bookmarkStart w:id="21" w:name="_heading=h.qsh70q" w:colFirst="0" w:colLast="0"/>
-      <w:bookmarkEnd w:id="21"/>
+      <w:bookmarkStart w:id="20" w:name="_heading=h.qsh70q" w:colFirst="0" w:colLast="0"/>
+      <w:bookmarkEnd w:id="20"/>
       <w:r>
         <w:t>Pila del producto actualizada. (Pendientes)</w:t>
       </w:r>
@@ -8972,8 +9847,8 @@
       <w:pPr>
         <w:pStyle w:val="Ttulo1"/>
       </w:pPr>
-      <w:bookmarkStart w:id="22" w:name="_heading=h.3as4poj" w:colFirst="0" w:colLast="0"/>
-      <w:bookmarkEnd w:id="22"/>
+      <w:bookmarkStart w:id="21" w:name="_heading=h.3as4poj" w:colFirst="0" w:colLast="0"/>
+      <w:bookmarkEnd w:id="21"/>
       <w:r>
         <w:t>Retrospectiva del segundo Sprint.</w:t>
       </w:r>
@@ -9063,23 +9938,23 @@
           <w:highlight w:val="yellow"/>
         </w:rPr>
       </w:pPr>
-      <w:bookmarkStart w:id="23" w:name="_heading=h.3whwml4" w:colFirst="0" w:colLast="0"/>
-      <w:bookmarkEnd w:id="23"/>
+      <w:bookmarkStart w:id="22" w:name="_heading=h.3whwml4" w:colFirst="0" w:colLast="0"/>
+      <w:bookmarkEnd w:id="22"/>
     </w:p>
     <w:p/>
     <w:p>
       <w:pPr>
         <w:pStyle w:val="Ttulo1"/>
       </w:pPr>
-      <w:bookmarkStart w:id="24" w:name="_heading=h.oq0ij9q7wvzk" w:colFirst="0" w:colLast="0"/>
-      <w:bookmarkEnd w:id="24"/>
+      <w:bookmarkStart w:id="23" w:name="_heading=h.oq0ij9q7wvzk" w:colFirst="0" w:colLast="0"/>
+      <w:bookmarkEnd w:id="23"/>
     </w:p>
     <w:p>
       <w:pPr>
         <w:pStyle w:val="Ttulo1"/>
       </w:pPr>
-      <w:bookmarkStart w:id="25" w:name="_heading=h.1pxezwc" w:colFirst="0" w:colLast="0"/>
-      <w:bookmarkEnd w:id="25"/>
+      <w:bookmarkStart w:id="24" w:name="_heading=h.1pxezwc" w:colFirst="0" w:colLast="0"/>
+      <w:bookmarkEnd w:id="24"/>
       <w:r>
         <w:t>Gráfico de avance del sprint 3.</w:t>
       </w:r>
@@ -9088,8 +9963,8 @@
       <w:pPr>
         <w:pStyle w:val="Ttulo1"/>
       </w:pPr>
-      <w:bookmarkStart w:id="26" w:name="_heading=h.49x2ik5" w:colFirst="0" w:colLast="0"/>
-      <w:bookmarkEnd w:id="26"/>
+      <w:bookmarkStart w:id="25" w:name="_heading=h.49x2ik5" w:colFirst="0" w:colLast="0"/>
+      <w:bookmarkEnd w:id="25"/>
       <w:r>
         <w:t>Pila del producto actualizada. (Pendientes)</w:t>
       </w:r>
@@ -9349,8 +10224,8 @@
       <w:pPr>
         <w:pStyle w:val="Ttulo1"/>
       </w:pPr>
-      <w:bookmarkStart w:id="27" w:name="_heading=h.2p2csry" w:colFirst="0" w:colLast="0"/>
-      <w:bookmarkEnd w:id="27"/>
+      <w:bookmarkStart w:id="26" w:name="_heading=h.2p2csry" w:colFirst="0" w:colLast="0"/>
+      <w:bookmarkEnd w:id="26"/>
       <w:r>
         <w:t>Retrospectiva del tercer Sprint.</w:t>
       </w:r>
@@ -9439,8 +10314,8 @@
       <w:pPr>
         <w:pStyle w:val="Ttulo1"/>
       </w:pPr>
-      <w:bookmarkStart w:id="28" w:name="_heading=h.cr6zvlt89aja" w:colFirst="0" w:colLast="0"/>
-      <w:bookmarkEnd w:id="28"/>
+      <w:bookmarkStart w:id="27" w:name="_heading=h.cr6zvlt89aja" w:colFirst="0" w:colLast="0"/>
+      <w:bookmarkEnd w:id="27"/>
       <w:r>
         <w:t>Gráfico de avance del sprint 4.</w:t>
       </w:r>
@@ -9450,8 +10325,8 @@
       <w:pPr>
         <w:pStyle w:val="Ttulo1"/>
       </w:pPr>
-      <w:bookmarkStart w:id="29" w:name="_heading=h.lkv6sbh5n2mc" w:colFirst="0" w:colLast="0"/>
-      <w:bookmarkEnd w:id="29"/>
+      <w:bookmarkStart w:id="28" w:name="_heading=h.lkv6sbh5n2mc" w:colFirst="0" w:colLast="0"/>
+      <w:bookmarkEnd w:id="28"/>
       <w:r>
         <w:t>Pila del producto actualizada. (Pendientes)</w:t>
       </w:r>
@@ -9698,8 +10573,8 @@
       <w:pPr>
         <w:pStyle w:val="Ttulo1"/>
       </w:pPr>
-      <w:bookmarkStart w:id="30" w:name="_heading=h.s1l89vwx2eem" w:colFirst="0" w:colLast="0"/>
-      <w:bookmarkEnd w:id="30"/>
+      <w:bookmarkStart w:id="29" w:name="_heading=h.s1l89vwx2eem" w:colFirst="0" w:colLast="0"/>
+      <w:bookmarkEnd w:id="29"/>
       <w:r>
         <w:t>Retrospectiva del cuarto Sprint.</w:t>
       </w:r>
@@ -9769,7 +10644,6 @@
           </w:tcPr>
           <w:p>
             <w:r>
-              <w:lastRenderedPageBreak/>
               <w:t>¿Qué mejoras vamos a implementar en la próxima iteración? (recomendaciones de mejora continua)</w:t>
             </w:r>
           </w:p>
@@ -9786,15 +10660,23 @@
       <w:pPr>
         <w:pStyle w:val="Ttulo1"/>
       </w:pPr>
-      <w:bookmarkStart w:id="31" w:name="_heading=h.ji1nctvw29j0" w:colFirst="0" w:colLast="0"/>
-      <w:bookmarkEnd w:id="31"/>
+      <w:bookmarkStart w:id="30" w:name="_heading=h.ji1nctvw29j0" w:colFirst="0" w:colLast="0"/>
+      <w:bookmarkEnd w:id="30"/>
       <w:r>
         <w:t>Retrospectiva del proyecto.</w:t>
       </w:r>
     </w:p>
     <w:p>
       <w:r>
-        <w:t>Indique los principales problemas detectados en los sprints y la solución adoptada</w:t>
+        <w:t xml:space="preserve">Indique los principales problemas detectados en los </w:t>
+      </w:r>
+      <w:proofErr w:type="spellStart"/>
+      <w:r>
+        <w:t>sprints</w:t>
+      </w:r>
+      <w:proofErr w:type="spellEnd"/>
+      <w:r>
+        <w:t xml:space="preserve"> y la solución adoptada</w:t>
       </w:r>
     </w:p>
     <w:tbl>
@@ -9829,8 +10711,8 @@
       <w:pPr>
         <w:pStyle w:val="Ttulo1"/>
       </w:pPr>
-      <w:bookmarkStart w:id="32" w:name="_heading=h.147n2zr" w:colFirst="0" w:colLast="0"/>
-      <w:bookmarkEnd w:id="32"/>
+      <w:bookmarkStart w:id="31" w:name="_heading=h.147n2zr" w:colFirst="0" w:colLast="0"/>
+      <w:bookmarkEnd w:id="31"/>
       <w:r>
         <w:t>Puntos de mejoras.</w:t>
       </w:r>
@@ -9872,8 +10754,8 @@
       <w:pPr>
         <w:pStyle w:val="Ttulo1"/>
       </w:pPr>
-      <w:bookmarkStart w:id="33" w:name="_heading=h.3o7alnk" w:colFirst="0" w:colLast="0"/>
-      <w:bookmarkEnd w:id="33"/>
+      <w:bookmarkStart w:id="32" w:name="_heading=h.3o7alnk" w:colFirst="0" w:colLast="0"/>
+      <w:bookmarkEnd w:id="32"/>
       <w:r>
         <w:t>Lecciones aprendidas.</w:t>
       </w:r>
@@ -9915,25 +10797,31 @@
       <w:pPr>
         <w:pStyle w:val="Ttulo1"/>
       </w:pPr>
-      <w:bookmarkStart w:id="34" w:name="_heading=h.23ckvvd" w:colFirst="0" w:colLast="0"/>
-      <w:bookmarkEnd w:id="34"/>
+      <w:bookmarkStart w:id="33" w:name="_heading=h.23ckvvd" w:colFirst="0" w:colLast="0"/>
+      <w:bookmarkEnd w:id="33"/>
       <w:r>
         <w:t>Mockups</w:t>
       </w:r>
     </w:p>
     <w:p>
       <w:r>
-        <w:t>Inserte las imágenes del producto de software desarrollado en los diferentes sprints</w:t>
+        <w:t xml:space="preserve">Inserte las imágenes del producto de software desarrollado en los diferentes </w:t>
       </w:r>
+      <w:proofErr w:type="spellStart"/>
+      <w:r>
+        <w:t>sprints</w:t>
+      </w:r>
+      <w:proofErr w:type="spellEnd"/>
     </w:p>
     <w:p/>
     <w:p>
       <w:pPr>
         <w:pStyle w:val="Ttulo1"/>
       </w:pPr>
-      <w:bookmarkStart w:id="35" w:name="_heading=h.ihv636" w:colFirst="0" w:colLast="0"/>
-      <w:bookmarkEnd w:id="35"/>
+      <w:bookmarkStart w:id="34" w:name="_heading=h.ihv636" w:colFirst="0" w:colLast="0"/>
+      <w:bookmarkEnd w:id="34"/>
       <w:r>
+        <w:lastRenderedPageBreak/>
         <w:t>Condiciones de aceptación para cierre del proyecto</w:t>
       </w:r>
     </w:p>
@@ -10036,8 +10924,36 @@
         <w:sz w:val="20"/>
         <w:szCs w:val="20"/>
       </w:rPr>
-      <w:t>Plan de Proyecto, Capstone – DuocUC</w:t>
+      <w:t xml:space="preserve">Plan de Proyecto, </w:t>
     </w:r>
+    <w:proofErr w:type="spellStart"/>
+    <w:r>
+      <w:rPr>
+        <w:color w:val="000000"/>
+        <w:sz w:val="20"/>
+        <w:szCs w:val="20"/>
+      </w:rPr>
+      <w:t>Capstone</w:t>
+    </w:r>
+    <w:proofErr w:type="spellEnd"/>
+    <w:r>
+      <w:rPr>
+        <w:color w:val="000000"/>
+        <w:sz w:val="20"/>
+        <w:szCs w:val="20"/>
+      </w:rPr>
+      <w:t xml:space="preserve"> – </w:t>
+    </w:r>
+    <w:proofErr w:type="spellStart"/>
+    <w:r>
+      <w:rPr>
+        <w:color w:val="000000"/>
+        <w:sz w:val="20"/>
+        <w:szCs w:val="20"/>
+      </w:rPr>
+      <w:t>DuocUC</w:t>
+    </w:r>
+    <w:proofErr w:type="spellEnd"/>
   </w:p>
   <w:p>
     <w:pPr>
@@ -13356,6 +14272,82 @@
       </w:tcPr>
     </w:tblStylePr>
   </w:style>
+  <w:style w:type="table" w:styleId="Tablaconcuadrcula4-nfasis4">
+    <w:name w:val="Grid Table 4 Accent 4"/>
+    <w:basedOn w:val="Tablanormal"/>
+    <w:uiPriority w:val="49"/>
+    <w:rsid w:val="00996598"/>
+    <w:pPr>
+      <w:spacing w:after="0" w:line="240" w:lineRule="auto"/>
+    </w:pPr>
+    <w:tblPr>
+      <w:tblStyleRowBandSize w:val="1"/>
+      <w:tblStyleColBandSize w:val="1"/>
+      <w:tblBorders>
+        <w:top w:val="single" w:sz="4" w:space="0" w:color="B2A1C7" w:themeColor="accent4" w:themeTint="99"/>
+        <w:left w:val="single" w:sz="4" w:space="0" w:color="B2A1C7" w:themeColor="accent4" w:themeTint="99"/>
+        <w:bottom w:val="single" w:sz="4" w:space="0" w:color="B2A1C7" w:themeColor="accent4" w:themeTint="99"/>
+        <w:right w:val="single" w:sz="4" w:space="0" w:color="B2A1C7" w:themeColor="accent4" w:themeTint="99"/>
+        <w:insideH w:val="single" w:sz="4" w:space="0" w:color="B2A1C7" w:themeColor="accent4" w:themeTint="99"/>
+        <w:insideV w:val="single" w:sz="4" w:space="0" w:color="B2A1C7" w:themeColor="accent4" w:themeTint="99"/>
+      </w:tblBorders>
+    </w:tblPr>
+    <w:tblStylePr w:type="firstRow">
+      <w:rPr>
+        <w:b/>
+        <w:bCs/>
+        <w:color w:val="FFFFFF" w:themeColor="background1"/>
+      </w:rPr>
+      <w:tblPr/>
+      <w:tcPr>
+        <w:tcBorders>
+          <w:top w:val="single" w:sz="4" w:space="0" w:color="8064A2" w:themeColor="accent4"/>
+          <w:left w:val="single" w:sz="4" w:space="0" w:color="8064A2" w:themeColor="accent4"/>
+          <w:bottom w:val="single" w:sz="4" w:space="0" w:color="8064A2" w:themeColor="accent4"/>
+          <w:right w:val="single" w:sz="4" w:space="0" w:color="8064A2" w:themeColor="accent4"/>
+          <w:insideH w:val="nil"/>
+          <w:insideV w:val="nil"/>
+        </w:tcBorders>
+        <w:shd w:val="clear" w:color="auto" w:fill="8064A2" w:themeFill="accent4"/>
+      </w:tcPr>
+    </w:tblStylePr>
+    <w:tblStylePr w:type="lastRow">
+      <w:rPr>
+        <w:b/>
+        <w:bCs/>
+      </w:rPr>
+      <w:tblPr/>
+      <w:tcPr>
+        <w:tcBorders>
+          <w:top w:val="double" w:sz="4" w:space="0" w:color="8064A2" w:themeColor="accent4"/>
+        </w:tcBorders>
+      </w:tcPr>
+    </w:tblStylePr>
+    <w:tblStylePr w:type="firstCol">
+      <w:rPr>
+        <w:b/>
+        <w:bCs/>
+      </w:rPr>
+    </w:tblStylePr>
+    <w:tblStylePr w:type="lastCol">
+      <w:rPr>
+        <w:b/>
+        <w:bCs/>
+      </w:rPr>
+    </w:tblStylePr>
+    <w:tblStylePr w:type="band1Vert">
+      <w:tblPr/>
+      <w:tcPr>
+        <w:shd w:val="clear" w:color="auto" w:fill="E5DFEC" w:themeFill="accent4" w:themeFillTint="33"/>
+      </w:tcPr>
+    </w:tblStylePr>
+    <w:tblStylePr w:type="band1Horz">
+      <w:tblPr/>
+      <w:tcPr>
+        <w:shd w:val="clear" w:color="auto" w:fill="E5DFEC" w:themeFill="accent4" w:themeFillTint="33"/>
+      </w:tcPr>
+    </w:tblStylePr>
+  </w:style>
 </w:styles>
 </file>
 

</xml_diff>